<commit_message>
jquery exer and unit testing lab
</commit_message>
<xml_diff>
--- a/05JQuery-Exercises/6. JS-Advanced-jQuery-DOM-Events-Exercises.docx
+++ b/05JQuery-Exercises/6. JS-Advanced-jQuery-DOM-Events-Exercises.docx
@@ -10253,88 +10253,125 @@
         <w:t>div</w:t>
       </w:r>
       <w:r>
+        <w:rPr>
+          <w:highlight w:val="yellow"/>
+        </w:rPr>
         <w:t xml:space="preserve">. Place the add controls inside a </w:t>
       </w:r>
       <w:r>
         <w:rPr>
           <w:rStyle w:val="CodeChar"/>
+          <w:highlight w:val="yellow"/>
         </w:rPr>
         <w:t>div</w:t>
       </w:r>
       <w:r>
+        <w:rPr>
+          <w:highlight w:val="yellow"/>
+        </w:rPr>
         <w:t xml:space="preserve"> </w:t>
       </w:r>
       <w:r>
         <w:rPr>
           <w:noProof/>
+          <w:highlight w:val="yellow"/>
         </w:rPr>
         <w:t xml:space="preserve">with a class </w:t>
       </w:r>
       <w:r>
         <w:rPr>
           <w:rStyle w:val="CodeChar"/>
+          <w:highlight w:val="yellow"/>
         </w:rPr>
         <w:t>add-controls</w:t>
       </w:r>
       <w:r>
+        <w:rPr>
+          <w:highlight w:val="yellow"/>
+        </w:rPr>
         <w:t xml:space="preserve">, and provide a </w:t>
       </w:r>
       <w:r>
         <w:rPr>
           <w:rStyle w:val="CodeChar"/>
+          <w:highlight w:val="yellow"/>
         </w:rPr>
         <w:t>label</w:t>
       </w:r>
       <w:r>
+        <w:rPr>
+          <w:highlight w:val="yellow"/>
+        </w:rPr>
         <w:t xml:space="preserve"> with the text “</w:t>
       </w:r>
       <w:r>
         <w:rPr>
           <w:rStyle w:val="CodeChar"/>
+          <w:highlight w:val="yellow"/>
         </w:rPr>
         <w:t>Enter text</w:t>
       </w:r>
       <w:r>
         <w:rPr>
           <w:rStyle w:val="CodeChar"/>
+          <w:highlight w:val="yellow"/>
         </w:rPr>
         <w:t>:</w:t>
       </w:r>
       <w:r>
         <w:rPr>
           <w:noProof/>
+          <w:highlight w:val="yellow"/>
         </w:rPr>
         <w:t xml:space="preserve">”, </w:t>
       </w:r>
       <w:r>
+        <w:rPr>
+          <w:highlight w:val="yellow"/>
+        </w:rPr>
         <w:t xml:space="preserve">an </w:t>
       </w:r>
       <w:r>
         <w:rPr>
           <w:b/>
+          <w:highlight w:val="yellow"/>
         </w:rPr>
         <w:t>empty input field</w:t>
       </w:r>
       <w:r>
+        <w:rPr>
+          <w:highlight w:val="yellow"/>
+        </w:rPr>
         <w:t xml:space="preserve"> and an </w:t>
       </w:r>
       <w:r>
         <w:rPr>
           <w:rStyle w:val="CodeChar"/>
+          <w:highlight w:val="yellow"/>
         </w:rPr>
         <w:t>anchor</w:t>
       </w:r>
       <w:r>
+        <w:rPr>
+          <w:highlight w:val="yellow"/>
+        </w:rPr>
         <w:t xml:space="preserve"> with the class </w:t>
       </w:r>
       <w:r>
         <w:rPr>
           <w:rStyle w:val="CodeChar"/>
+          <w:highlight w:val="yellow"/>
         </w:rPr>
         <w:t>button</w:t>
       </w:r>
       <w:r>
-        <w:t xml:space="preserve"> applied to it. The </w:t>
+        <w:rPr>
+          <w:highlight w:val="yellow"/>
+        </w:rPr>
+        <w:t xml:space="preserve"> applied to it.</w:t>
+      </w:r>
+      <w:r>
+        <w:t xml:space="preserve"> The </w:t>
       </w:r>
       <w:r>
         <w:rPr>
@@ -10384,52 +10421,81 @@
     </w:p>
     <w:p>
       <w:r>
+        <w:rPr>
+          <w:highlight w:val="yellow"/>
+        </w:rPr>
         <w:t xml:space="preserve">Place the search controls inside a </w:t>
       </w:r>
       <w:r>
         <w:rPr>
           <w:rStyle w:val="CodeChar"/>
+          <w:highlight w:val="yellow"/>
         </w:rPr>
         <w:t>div</w:t>
       </w:r>
       <w:r>
+        <w:rPr>
+          <w:highlight w:val="yellow"/>
+        </w:rPr>
         <w:t xml:space="preserve"> with a class </w:t>
       </w:r>
       <w:r>
         <w:rPr>
           <w:rStyle w:val="CodeChar"/>
+          <w:highlight w:val="yellow"/>
         </w:rPr>
         <w:t>search-controls</w:t>
       </w:r>
       <w:r>
-        <w:t xml:space="preserve">, and provide a </w:t>
+        <w:t xml:space="preserve">, </w:t>
+      </w:r>
+      <w:r>
+        <w:rPr>
+          <w:highlight w:val="yellow"/>
+        </w:rPr>
+        <w:t xml:space="preserve">and provide a </w:t>
       </w:r>
       <w:r>
         <w:rPr>
           <w:rStyle w:val="CodeChar"/>
+          <w:highlight w:val="yellow"/>
         </w:rPr>
         <w:t>label</w:t>
       </w:r>
       <w:r>
+        <w:rPr>
+          <w:highlight w:val="yellow"/>
+        </w:rPr>
         <w:t xml:space="preserve"> with the text "</w:t>
       </w:r>
       <w:r>
         <w:rPr>
           <w:b/>
+          <w:highlight w:val="yellow"/>
         </w:rPr>
         <w:t>Search</w:t>
       </w:r>
       <w:r>
         <w:rPr>
           <w:b/>
+          <w:highlight w:val="yellow"/>
         </w:rPr>
         <w:t>:</w:t>
       </w:r>
       <w:r>
+        <w:rPr>
+          <w:highlight w:val="yellow"/>
+        </w:rPr>
         <w:t>"</w:t>
       </w:r>
       <w:r>
-        <w:t xml:space="preserve"> and an empty input field. When the user starts typing, the list of items should display </w:t>
+        <w:rPr>
+          <w:highlight w:val="yellow"/>
+        </w:rPr>
+        <w:t xml:space="preserve"> and an empty input field</w:t>
+      </w:r>
+      <w:r>
+        <w:t xml:space="preserve">. When the user starts typing, the list of items should display </w:t>
       </w:r>
       <w:r>
         <w:rPr>
@@ -10461,20 +10527,28 @@
     </w:p>
     <w:p>
       <w:r>
+        <w:rPr>
+          <w:highlight w:val="yellow"/>
+        </w:rPr>
         <w:t xml:space="preserve">Place the result controls inside a </w:t>
       </w:r>
       <w:r>
         <w:rPr>
           <w:rStyle w:val="CodeChar"/>
+          <w:highlight w:val="yellow"/>
         </w:rPr>
         <w:t>div</w:t>
       </w:r>
       <w:r>
+        <w:rPr>
+          <w:highlight w:val="yellow"/>
+        </w:rPr>
         <w:t xml:space="preserve"> with a class </w:t>
       </w:r>
       <w:r>
         <w:rPr>
           <w:rStyle w:val="CodeChar"/>
+          <w:highlight w:val="yellow"/>
         </w:rPr>
         <w:t>result-controls</w:t>
       </w:r>
@@ -13418,89 +13492,131 @@
           <w:ilvl w:val="0"/>
           <w:numId w:val="23"/>
         </w:numPr>
-      </w:pPr>
-      <w:r>
+        <w:rPr>
+          <w:highlight w:val="yellow"/>
+        </w:rPr>
+      </w:pPr>
+      <w:r>
+        <w:rPr>
+          <w:highlight w:val="yellow"/>
+        </w:rPr>
         <w:t xml:space="preserve">The </w:t>
       </w:r>
       <w:r>
         <w:rPr>
           <w:b/>
+          <w:highlight w:val="yellow"/>
         </w:rPr>
         <w:t>first row</w:t>
       </w:r>
       <w:r>
+        <w:rPr>
+          <w:highlight w:val="yellow"/>
+        </w:rPr>
         <w:t xml:space="preserve"> contains </w:t>
       </w:r>
       <w:r>
         <w:rPr>
           <w:b/>
+          <w:highlight w:val="yellow"/>
         </w:rPr>
         <w:t>headings</w:t>
       </w:r>
       <w:r>
+        <w:rPr>
+          <w:highlight w:val="yellow"/>
+        </w:rPr>
         <w:t xml:space="preserve"> for the </w:t>
       </w:r>
       <w:r>
         <w:rPr>
           <w:b/>
+          <w:highlight w:val="yellow"/>
         </w:rPr>
         <w:t>days</w:t>
       </w:r>
       <w:r>
+        <w:rPr>
+          <w:highlight w:val="yellow"/>
+        </w:rPr>
         <w:t xml:space="preserve"> </w:t>
       </w:r>
       <w:r>
         <w:rPr>
           <w:b/>
+          <w:highlight w:val="yellow"/>
         </w:rPr>
         <w:t>of the week</w:t>
       </w:r>
       <w:r>
+        <w:rPr>
+          <w:highlight w:val="yellow"/>
+        </w:rPr>
         <w:t xml:space="preserve">, </w:t>
       </w:r>
       <w:r>
         <w:rPr>
           <w:b/>
+          <w:highlight w:val="yellow"/>
         </w:rPr>
         <w:t>shortened</w:t>
       </w:r>
       <w:r>
+        <w:rPr>
+          <w:highlight w:val="yellow"/>
+        </w:rPr>
         <w:t xml:space="preserve"> to </w:t>
       </w:r>
       <w:r>
         <w:rPr>
           <w:b/>
+          <w:highlight w:val="yellow"/>
         </w:rPr>
         <w:t>3 letters</w:t>
       </w:r>
       <w:r>
+        <w:rPr>
+          <w:highlight w:val="yellow"/>
+        </w:rPr>
         <w:t xml:space="preserve">: </w:t>
       </w:r>
       <w:r>
         <w:rPr>
           <w:b/>
+          <w:highlight w:val="yellow"/>
         </w:rPr>
         <w:t>Mon</w:t>
       </w:r>
       <w:r>
+        <w:rPr>
+          <w:highlight w:val="yellow"/>
+        </w:rPr>
         <w:t xml:space="preserve">, </w:t>
       </w:r>
       <w:r>
         <w:rPr>
           <w:b/>
+          <w:highlight w:val="yellow"/>
         </w:rPr>
         <w:t>Tue</w:t>
       </w:r>
       <w:r>
+        <w:rPr>
+          <w:highlight w:val="yellow"/>
+        </w:rPr>
         <w:t xml:space="preserve">, </w:t>
       </w:r>
       <w:r>
         <w:rPr>
           <w:b/>
+          <w:highlight w:val="yellow"/>
         </w:rPr>
         <w:t>Wed</w:t>
       </w:r>
       <w:r>
+        <w:rPr>
+          <w:highlight w:val="yellow"/>
+        </w:rPr>
         <w:t>, etc.;</w:t>
       </w:r>
     </w:p>
@@ -13511,44 +13627,66 @@
           <w:ilvl w:val="0"/>
           <w:numId w:val="23"/>
         </w:numPr>
-      </w:pPr>
-      <w:r>
+        <w:rPr>
+          <w:highlight w:val="yellow"/>
+        </w:rPr>
+      </w:pPr>
+      <w:r>
+        <w:rPr>
+          <w:highlight w:val="yellow"/>
+        </w:rPr>
         <w:t xml:space="preserve">Each week is a complete row – </w:t>
       </w:r>
       <w:r>
         <w:rPr>
           <w:b/>
+          <w:highlight w:val="yellow"/>
         </w:rPr>
         <w:t>pad</w:t>
       </w:r>
       <w:r>
+        <w:rPr>
+          <w:highlight w:val="yellow"/>
+        </w:rPr>
         <w:t xml:space="preserve"> the week with </w:t>
       </w:r>
       <w:r>
         <w:rPr>
           <w:b/>
+          <w:highlight w:val="yellow"/>
         </w:rPr>
         <w:t>empty cells</w:t>
       </w:r>
       <w:r>
+        <w:rPr>
+          <w:highlight w:val="yellow"/>
+        </w:rPr>
         <w:t xml:space="preserve"> (empty string as cell content) if the month </w:t>
       </w:r>
       <w:r>
         <w:rPr>
           <w:b/>
+          <w:highlight w:val="yellow"/>
         </w:rPr>
         <w:t>doesn’t start on a Monday</w:t>
       </w:r>
       <w:r>
+        <w:rPr>
+          <w:highlight w:val="yellow"/>
+        </w:rPr>
         <w:t xml:space="preserve"> or </w:t>
       </w:r>
       <w:r>
         <w:rPr>
           <w:b/>
+          <w:highlight w:val="yellow"/>
         </w:rPr>
         <w:t>end on a Sunday</w:t>
       </w:r>
       <w:r>
+        <w:rPr>
+          <w:highlight w:val="yellow"/>
+        </w:rPr>
         <w:t>;</w:t>
       </w:r>
     </w:p>
@@ -15572,7 +15710,7 @@
                     <w:sz w:val="18"/>
                     <w:szCs w:val="18"/>
                   </w:rPr>
-                  <w:t>17</w:t>
+                  <w:t>16</w:t>
                 </w:r>
                 <w:r>
                   <w:rPr>
@@ -20041,7 +20179,7 @@
 </file>
 
 <file path=customXml/itemProps1.xml><?xml version="1.0" encoding="utf-8"?>
-<ds:datastoreItem xmlns:ds="http://schemas.openxmlformats.org/officeDocument/2006/customXml" ds:itemID="{AE6BE6AF-0AA2-48B7-8A50-F6A592F33D18}">
+<ds:datastoreItem xmlns:ds="http://schemas.openxmlformats.org/officeDocument/2006/customXml" ds:itemID="{754D8D9F-7CD6-45C7-8748-C2E5471B7E18}">
   <ds:schemaRefs>
     <ds:schemaRef ds:uri="http://schemas.openxmlformats.org/officeDocument/2006/bibliography"/>
   </ds:schemaRefs>

</xml_diff>